<commit_message>
chore: inicializa repo, adiciona .gitignore, Procfile e env.example
</commit_message>
<xml_diff>
--- a/modelo_introducao_buscas.docx
+++ b/modelo_introducao_buscas.docx
@@ -166,63 +166,6 @@
                 <w:highlight w:val="white"/>
                 <w:rtl w:val="0"/>
               </w:rPr>
-              <w:t xml:space="preserve">GÊNERO</w:t>
-            </w:r>
-          </w:p>
-        </w:tc>
-        <w:tc>
-          <w:tcPr/>
-          <w:p>
-            <w:pPr>
-              <w:rPr>
-                <w:rFonts w:ascii="Arial" w:cs="Arial" w:eastAsia="Arial" w:hAnsi="Arial"/>
-                <w:b w:val="1"/>
-                <w:sz w:val="25"/>
-                <w:szCs w:val="25"/>
-                <w:highlight w:val="white"/>
-              </w:rPr>
-            </w:pPr>
-            <w:r>
-              <w:rPr>
-                <w:rFonts w:ascii="Arial" w:cs="Arial" w:eastAsia="Arial" w:hAnsi="Arial"/>
-                <w:b w:val="1"/>
-                <w:sz w:val="25"/>
-                <w:szCs w:val="25"/>
-                <w:highlight w:val="white"/>
-                <w:rtl w:val="0"/>
-              </w:rPr>
-              <w:t xml:space="preserve">{{genero}}</w:t>
-            </w:r>
-          </w:p>
-        </w:tc>
-      </w:tr>
-      <w:tr>
-        <w:trPr>
-          <w:cantSplit w:val="0"/>
-          <w:trHeight w:val="510.236220472441" w:hRule="atLeast"/>
-          <w:tblHeader w:val="0"/>
-        </w:trPr>
-        <w:tc>
-          <w:tcPr/>
-          <w:p>
-            <w:pPr>
-              <w:rPr>
-                <w:rFonts w:ascii="Arial" w:cs="Arial" w:eastAsia="Arial" w:hAnsi="Arial"/>
-                <w:b w:val="1"/>
-                <w:sz w:val="20"/>
-                <w:szCs w:val="20"/>
-                <w:highlight w:val="white"/>
-              </w:rPr>
-            </w:pPr>
-            <w:r>
-              <w:rPr>
-                <w:rFonts w:ascii="Arial" w:cs="Arial" w:eastAsia="Arial" w:hAnsi="Arial"/>
-                <w:b w:val="1"/>
-                <w:sz w:val="20"/>
-                <w:szCs w:val="20"/>
-                <w:highlight w:val="white"/>
-                <w:rtl w:val="0"/>
-              </w:rPr>
               <w:t xml:space="preserve">DATA/HORA</w:t>
             </w:r>
           </w:p>
@@ -1748,6 +1691,23 @@
       </w:pPr>
       <w:r>
         <w:rPr>
+          <w:rtl w:val="0"/>
+        </w:rPr>
+      </w:r>
+    </w:p>
+    <w:p>
+      <w:pPr>
+        <w:spacing w:after="200" w:line="288" w:lineRule="auto"/>
+        <w:rPr>
+          <w:rFonts w:ascii="Arial" w:cs="Arial" w:eastAsia="Arial" w:hAnsi="Arial"/>
+          <w:b w:val="1"/>
+          <w:sz w:val="25"/>
+          <w:szCs w:val="25"/>
+          <w:highlight w:val="white"/>
+        </w:rPr>
+      </w:pPr>
+      <w:r>
+        <w:rPr>
           <w:rFonts w:ascii="Arial" w:cs="Arial" w:eastAsia="Arial" w:hAnsi="Arial"/>
           <w:b w:val="1"/>
           <w:sz w:val="25"/>
@@ -2672,7 +2632,7 @@
         <wp:anchor allowOverlap="1" behindDoc="0" distB="0" distT="0" distL="0" distR="0" hidden="0" layoutInCell="1" locked="0" relativeHeight="0" simplePos="0">
           <wp:simplePos x="0" y="0"/>
           <wp:positionH relativeFrom="column">
-            <wp:posOffset>-751824</wp:posOffset>
+            <wp:posOffset>-751822</wp:posOffset>
           </wp:positionH>
           <wp:positionV relativeFrom="paragraph">
             <wp:posOffset>150495</wp:posOffset>
@@ -2680,7 +2640,7 @@
           <wp:extent cx="619125" cy="666115"/>
           <wp:effectExtent b="0" l="0" r="0" t="0"/>
           <wp:wrapSquare wrapText="bothSides" distB="0" distT="0" distL="0" distR="0"/>
-          <wp:docPr id="3" name="image1.png"/>
+          <wp:docPr id="5" name="image1.png"/>
           <a:graphic>
             <a:graphicData uri="http://schemas.openxmlformats.org/drawingml/2006/picture">
               <pic:pic>
@@ -3129,7 +3089,7 @@
         <wp:anchor allowOverlap="1" behindDoc="0" distB="0" distT="0" distL="0" distR="0" hidden="0" layoutInCell="1" locked="0" relativeHeight="0" simplePos="0">
           <wp:simplePos x="0" y="0"/>
           <wp:positionH relativeFrom="column">
-            <wp:posOffset>-751824</wp:posOffset>
+            <wp:posOffset>-751822</wp:posOffset>
           </wp:positionH>
           <wp:positionV relativeFrom="paragraph">
             <wp:posOffset>150495</wp:posOffset>
@@ -3137,7 +3097,7 @@
           <wp:extent cx="619125" cy="666115"/>
           <wp:effectExtent b="0" l="0" r="0" t="0"/>
           <wp:wrapSquare wrapText="bothSides" distB="0" distT="0" distL="0" distR="0"/>
-          <wp:docPr id="4" name="image1.png"/>
+          <wp:docPr id="6" name="image1.png"/>
           <a:graphic>
             <a:graphicData uri="http://schemas.openxmlformats.org/drawingml/2006/picture">
               <pic:pic>
@@ -3735,6 +3695,111 @@
   </w:style>
   <w:style w:type="paragraph" w:styleId="Normal" w:default="1">
     <w:name w:val="normal"/>
+  </w:style>
+  <w:style w:type="table" w:styleId="TableNormal" w:default="1">
+    <w:name w:val="TableNormal"/>
+    <w:tblPr>
+      <w:tblCellMar>
+        <w:top w:w="100.0" w:type="dxa"/>
+        <w:left w:w="100.0" w:type="dxa"/>
+        <w:bottom w:w="100.0" w:type="dxa"/>
+        <w:right w:w="100.0" w:type="dxa"/>
+      </w:tblCellMar>
+    </w:tblPr>
+  </w:style>
+  <w:style w:type="paragraph" w:styleId="Normal" w:default="1">
+    <w:name w:val="normal"/>
+  </w:style>
+  <w:style w:type="table" w:styleId="Table1">
+    <w:basedOn w:val="TableNormal"/>
+    <w:tblPr>
+      <w:tblStyleRowBandSize w:val="1"/>
+      <w:tblStyleColBandSize w:val="1"/>
+      <w:tblCellMar>
+        <w:top w:w="0.0" w:type="dxa"/>
+        <w:left w:w="115.0" w:type="dxa"/>
+        <w:bottom w:w="0.0" w:type="dxa"/>
+        <w:right w:w="115.0" w:type="dxa"/>
+      </w:tblCellMar>
+    </w:tblPr>
+  </w:style>
+  <w:style w:type="table" w:styleId="Table2">
+    <w:basedOn w:val="TableNormal"/>
+    <w:tblPr>
+      <w:tblStyleRowBandSize w:val="1"/>
+      <w:tblStyleColBandSize w:val="1"/>
+      <w:tblCellMar>
+        <w:top w:w="0.0" w:type="dxa"/>
+        <w:left w:w="115.0" w:type="dxa"/>
+        <w:bottom w:w="0.0" w:type="dxa"/>
+        <w:right w:w="115.0" w:type="dxa"/>
+      </w:tblCellMar>
+    </w:tblPr>
+  </w:style>
+  <w:style w:type="table" w:styleId="Table3">
+    <w:basedOn w:val="TableNormal"/>
+    <w:tblPr>
+      <w:tblStyleRowBandSize w:val="1"/>
+      <w:tblStyleColBandSize w:val="1"/>
+      <w:tblCellMar>
+        <w:top w:w="0.0" w:type="dxa"/>
+        <w:left w:w="115.0" w:type="dxa"/>
+        <w:bottom w:w="0.0" w:type="dxa"/>
+        <w:right w:w="115.0" w:type="dxa"/>
+      </w:tblCellMar>
+    </w:tblPr>
+  </w:style>
+  <w:style w:type="table" w:styleId="Table4">
+    <w:basedOn w:val="TableNormal"/>
+    <w:tblPr>
+      <w:tblStyleRowBandSize w:val="1"/>
+      <w:tblStyleColBandSize w:val="1"/>
+      <w:tblCellMar>
+        <w:top w:w="0.0" w:type="dxa"/>
+        <w:left w:w="115.0" w:type="dxa"/>
+        <w:bottom w:w="0.0" w:type="dxa"/>
+        <w:right w:w="115.0" w:type="dxa"/>
+      </w:tblCellMar>
+    </w:tblPr>
+  </w:style>
+  <w:style w:type="table" w:styleId="Table5">
+    <w:basedOn w:val="TableNormal"/>
+    <w:tblPr>
+      <w:tblStyleRowBandSize w:val="1"/>
+      <w:tblStyleColBandSize w:val="1"/>
+      <w:tblCellMar>
+        <w:top w:w="0.0" w:type="dxa"/>
+        <w:left w:w="115.0" w:type="dxa"/>
+        <w:bottom w:w="0.0" w:type="dxa"/>
+        <w:right w:w="115.0" w:type="dxa"/>
+      </w:tblCellMar>
+    </w:tblPr>
+  </w:style>
+  <w:style w:type="table" w:styleId="Table6">
+    <w:basedOn w:val="TableNormal"/>
+    <w:tblPr>
+      <w:tblStyleRowBandSize w:val="1"/>
+      <w:tblStyleColBandSize w:val="1"/>
+      <w:tblCellMar>
+        <w:top w:w="0.0" w:type="dxa"/>
+        <w:left w:w="115.0" w:type="dxa"/>
+        <w:bottom w:w="0.0" w:type="dxa"/>
+        <w:right w:w="115.0" w:type="dxa"/>
+      </w:tblCellMar>
+    </w:tblPr>
+  </w:style>
+  <w:style w:type="table" w:styleId="Table7">
+    <w:basedOn w:val="TableNormal"/>
+    <w:tblPr>
+      <w:tblStyleRowBandSize w:val="1"/>
+      <w:tblStyleColBandSize w:val="1"/>
+      <w:tblCellMar>
+        <w:top w:w="0.0" w:type="dxa"/>
+        <w:left w:w="115.0" w:type="dxa"/>
+        <w:bottom w:w="0.0" w:type="dxa"/>
+        <w:right w:w="115.0" w:type="dxa"/>
+      </w:tblCellMar>
+    </w:tblPr>
   </w:style>
   <w:style w:type="table" w:styleId="Table1">
     <w:basedOn w:val="TableNormal"/>
@@ -4278,7 +4343,7 @@
 
 <file path=customXML/item1.xml><?xml version="1.0" encoding="utf-8"?>
 <go:gDocsCustomXmlDataStorage xmlns:go="http://customooxmlschemas.google.com/" xmlns:r="http://schemas.openxmlformats.org/officeDocument/2006/relationships" uri="GoogleDocsCustomDataVersion2">
-  <go:docsCustomData xmlns:go="http://customooxmlschemas.google.com/" roundtripDataSignature="AMtx7mhuipy7BQ2CK12b831AIPmLYdJB6Q==">CgMxLjA4AHIhMUxqRngtSDZOYmFDU1llWGdZbHZPV0UyTHdXa1BZNVM5</go:docsCustomData>
+  <go:docsCustomData xmlns:go="http://customooxmlschemas.google.com/" roundtripDataSignature="AMtx7mjsdvCyd5zM+21YaKXa36GNhc0PxQ==">CgMxLjA4AHIhMXQ5aHl2Q1hUVS1xNklySTNOd1pxWVpiN3VDNTBGV2FD</go:docsCustomData>
 </go:gDocsCustomXmlDataStorage>
 </file>
 

</xml_diff>